<commit_message>
chore: Refactor app.py for improved readability and maintainability
</commit_message>
<xml_diff>
--- a/criteria_analysis.docx
+++ b/criteria_analysis.docx
@@ -22,34 +22,38 @@
       <w:r>
         <w:t>Pairwise Comparison Matrix:</w:t>
         <w:br/>
-        <w:t>[[1.0, 3.0], [0.3333333333333333, 1.0]]</w:t>
+        <w:t>[[1.    1.    3.   ]</w:t>
+        <w:br/>
+        <w:t xml:space="preserve"> [1.    1.    1.   ]</w:t>
+        <w:br/>
+        <w:t xml:space="preserve"> [0.333 1.    1.   ]]</w:t>
       </w:r>
     </w:p>
     <w:p>
       <w:r>
         <w:t>Weights:</w:t>
         <w:br/>
-        <w:t>[0.75, 0.25]</w:t>
-      </w:r>
-    </w:p>
-    <w:p>
-      <w:r>
-        <w:t>Max Eigenvalue: 2.0</w:t>
-      </w:r>
-    </w:p>
-    <w:p>
-      <w:r>
-        <w:t>Consistency Index (CI): 0.0</w:t>
-      </w:r>
-    </w:p>
-    <w:p>
-      <w:r>
-        <w:t>Consistency Ratio (CR): 0</w:t>
-      </w:r>
-    </w:p>
-    <w:p>
-      <w:r>
-        <w:t>Random Index (RI): 0.0</w:t>
+        <w:t>[0.46, 0.319, 0.221]</w:t>
+      </w:r>
+    </w:p>
+    <w:p>
+      <w:r>
+        <w:t>Max Eigenvalue: 3.136</w:t>
+      </w:r>
+    </w:p>
+    <w:p>
+      <w:r>
+        <w:t>Consistency Index (CI): 0.068</w:t>
+      </w:r>
+    </w:p>
+    <w:p>
+      <w:r>
+        <w:t>Consistency Ratio (CR): 0.117</w:t>
+      </w:r>
+    </w:p>
+    <w:p>
+      <w:r>
+        <w:t>Random Index (RI): 0.58</w:t>
       </w:r>
     </w:p>
     <w:p>
@@ -69,34 +73,38 @@
       <w:r>
         <w:t>Pairwise Comparison Matrix:</w:t>
         <w:br/>
-        <w:t>[[1.0, 1.0], [1.0, 1.0]]</w:t>
+        <w:t>[[1.    1.    1.   ]</w:t>
+        <w:br/>
+        <w:t xml:space="preserve"> [1.    1.    3.   ]</w:t>
+        <w:br/>
+        <w:t xml:space="preserve"> [1.    0.333 1.   ]]</w:t>
       </w:r>
     </w:p>
     <w:p>
       <w:r>
         <w:t>Weights:</w:t>
         <w:br/>
-        <w:t>[0.5, 0.5]</w:t>
-      </w:r>
-    </w:p>
-    <w:p>
-      <w:r>
-        <w:t>Max Eigenvalue: 2.0</w:t>
-      </w:r>
-    </w:p>
-    <w:p>
-      <w:r>
-        <w:t>Consistency Index (CI): 0.0</w:t>
-      </w:r>
-    </w:p>
-    <w:p>
-      <w:r>
-        <w:t>Consistency Ratio (CR): 0</w:t>
-      </w:r>
-    </w:p>
-    <w:p>
-      <w:r>
-        <w:t>Random Index (RI): 0.0</w:t>
+        <w:t>[0.319, 0.46, 0.221]</w:t>
+      </w:r>
+    </w:p>
+    <w:p>
+      <w:r>
+        <w:t>Max Eigenvalue: 3.136</w:t>
+      </w:r>
+    </w:p>
+    <w:p>
+      <w:r>
+        <w:t>Consistency Index (CI): 0.068</w:t>
+      </w:r>
+    </w:p>
+    <w:p>
+      <w:r>
+        <w:t>Consistency Ratio (CR): 0.117</w:t>
+      </w:r>
+    </w:p>
+    <w:p>
+      <w:r>
+        <w:t>Random Index (RI): 0.58</w:t>
       </w:r>
     </w:p>
     <w:p>
@@ -116,34 +124,38 @@
       <w:r>
         <w:t>Pairwise Comparison Matrix:</w:t>
         <w:br/>
-        <w:t>[[1.0, 5.0], [0.2, 1.0]]</w:t>
+        <w:t>[[1.    3.    1.   ]</w:t>
+        <w:br/>
+        <w:t xml:space="preserve"> [0.333 1.    3.   ]</w:t>
+        <w:br/>
+        <w:t xml:space="preserve"> [1.    0.333 1.   ]]</w:t>
       </w:r>
     </w:p>
     <w:p>
       <w:r>
         <w:t>Weights:</w:t>
         <w:br/>
-        <w:t>[0.8333333333333334, 0.16666666666666669]</w:t>
-      </w:r>
-    </w:p>
-    <w:p>
-      <w:r>
-        <w:t>Max Eigenvalue: 2.0</w:t>
-      </w:r>
-    </w:p>
-    <w:p>
-      <w:r>
-        <w:t>Consistency Index (CI): 0.0</w:t>
-      </w:r>
-    </w:p>
-    <w:p>
-      <w:r>
-        <w:t>Consistency Ratio (CR): 0</w:t>
-      </w:r>
-    </w:p>
-    <w:p>
-      <w:r>
-        <w:t>Random Index (RI): 0.0</w:t>
+        <w:t>[0.46, 0.319, 0.221]</w:t>
+      </w:r>
+    </w:p>
+    <w:p>
+      <w:r>
+        <w:t>Max Eigenvalue: 3.561</w:t>
+      </w:r>
+    </w:p>
+    <w:p>
+      <w:r>
+        <w:t>Consistency Index (CI): 0.28</w:t>
+      </w:r>
+    </w:p>
+    <w:p>
+      <w:r>
+        <w:t>Consistency Ratio (CR): 0.483</w:t>
+      </w:r>
+    </w:p>
+    <w:p>
+      <w:r>
+        <w:t>Random Index (RI): 0.58</w:t>
       </w:r>
     </w:p>
     <w:p>
@@ -163,19 +175,23 @@
       <w:r>
         <w:t>Pairwise Comparison Matrix:</w:t>
         <w:br/>
-        <w:t>[[1.0, 1.0], [1.0, 1.0]]</w:t>
+        <w:t>[[1. 1. 1.]</w:t>
+        <w:br/>
+        <w:t xml:space="preserve"> [1. 1. 1.]</w:t>
+        <w:br/>
+        <w:t xml:space="preserve"> [1. 1. 1.]]</w:t>
       </w:r>
     </w:p>
     <w:p>
       <w:r>
         <w:t>Weights:</w:t>
         <w:br/>
-        <w:t>[0.5, 0.5]</w:t>
-      </w:r>
-    </w:p>
-    <w:p>
-      <w:r>
-        <w:t>Max Eigenvalue: 2.0</w:t>
+        <w:t>[0.333, 0.333, 0.333]</w:t>
+      </w:r>
+    </w:p>
+    <w:p>
+      <w:r>
+        <w:t>Max Eigenvalue: 3.0</w:t>
       </w:r>
     </w:p>
     <w:p>
@@ -185,12 +201,12 @@
     </w:p>
     <w:p>
       <w:r>
-        <w:t>Consistency Ratio (CR): 0</w:t>
-      </w:r>
-    </w:p>
-    <w:p>
-      <w:r>
-        <w:t>Random Index (RI): 0.0</w:t>
+        <w:t>Consistency Ratio (CR): 0.0</w:t>
+      </w:r>
+    </w:p>
+    <w:p>
+      <w:r>
+        <w:t>Random Index (RI): 0.58</w:t>
       </w:r>
     </w:p>
     <w:p>
@@ -210,19 +226,23 @@
       <w:r>
         <w:t>Pairwise Comparison Matrix:</w:t>
         <w:br/>
-        <w:t>[[1.0, 1.0], [1.0, 1.0]]</w:t>
+        <w:t>[[1. 1. 1.]</w:t>
+        <w:br/>
+        <w:t xml:space="preserve"> [1. 1. 1.]</w:t>
+        <w:br/>
+        <w:t xml:space="preserve"> [1. 1. 1.]]</w:t>
       </w:r>
     </w:p>
     <w:p>
       <w:r>
         <w:t>Weights:</w:t>
         <w:br/>
-        <w:t>[0.5, 0.5]</w:t>
-      </w:r>
-    </w:p>
-    <w:p>
-      <w:r>
-        <w:t>Max Eigenvalue: 2.0</w:t>
+        <w:t>[0.333, 0.333, 0.333]</w:t>
+      </w:r>
+    </w:p>
+    <w:p>
+      <w:r>
+        <w:t>Max Eigenvalue: 3.0</w:t>
       </w:r>
     </w:p>
     <w:p>
@@ -232,12 +252,12 @@
     </w:p>
     <w:p>
       <w:r>
-        <w:t>Consistency Ratio (CR): 0</w:t>
-      </w:r>
-    </w:p>
-    <w:p>
-      <w:r>
-        <w:t>Random Index (RI): 0.0</w:t>
+        <w:t>Consistency Ratio (CR): 0.0</w:t>
+      </w:r>
+    </w:p>
+    <w:p>
+      <w:r>
+        <w:t>Random Index (RI): 0.58</w:t>
       </w:r>
     </w:p>
     <w:p>
@@ -257,19 +277,23 @@
       <w:r>
         <w:t>Pairwise Comparison Matrix:</w:t>
         <w:br/>
-        <w:t>[[1.0, 1.0], [1.0, 1.0]]</w:t>
+        <w:t>[[1. 1. 1.]</w:t>
+        <w:br/>
+        <w:t xml:space="preserve"> [1. 1. 1.]</w:t>
+        <w:br/>
+        <w:t xml:space="preserve"> [1. 1. 1.]]</w:t>
       </w:r>
     </w:p>
     <w:p>
       <w:r>
         <w:t>Weights:</w:t>
         <w:br/>
-        <w:t>[0.5, 0.5]</w:t>
-      </w:r>
-    </w:p>
-    <w:p>
-      <w:r>
-        <w:t>Max Eigenvalue: 2.0</w:t>
+        <w:t>[0.333, 0.333, 0.333]</w:t>
+      </w:r>
+    </w:p>
+    <w:p>
+      <w:r>
+        <w:t>Max Eigenvalue: 3.0</w:t>
       </w:r>
     </w:p>
     <w:p>
@@ -279,12 +303,12 @@
     </w:p>
     <w:p>
       <w:r>
-        <w:t>Consistency Ratio (CR): 0</w:t>
-      </w:r>
-    </w:p>
-    <w:p>
-      <w:r>
-        <w:t>Random Index (RI): 0.0</w:t>
+        <w:t>Consistency Ratio (CR): 0.0</w:t>
+      </w:r>
+    </w:p>
+    <w:p>
+      <w:r>
+        <w:t>Random Index (RI): 0.58</w:t>
       </w:r>
     </w:p>
     <w:p>
@@ -304,19 +328,23 @@
       <w:r>
         <w:t>Pairwise Comparison Matrix:</w:t>
         <w:br/>
-        <w:t>[[1.0, 1.0], [1.0, 1.0]]</w:t>
+        <w:t>[[1. 1. 1.]</w:t>
+        <w:br/>
+        <w:t xml:space="preserve"> [1. 1. 1.]</w:t>
+        <w:br/>
+        <w:t xml:space="preserve"> [1. 1. 1.]]</w:t>
       </w:r>
     </w:p>
     <w:p>
       <w:r>
         <w:t>Weights:</w:t>
         <w:br/>
-        <w:t>[0.5, 0.5]</w:t>
-      </w:r>
-    </w:p>
-    <w:p>
-      <w:r>
-        <w:t>Max Eigenvalue: 2.0</w:t>
+        <w:t>[0.333, 0.333, 0.333]</w:t>
+      </w:r>
+    </w:p>
+    <w:p>
+      <w:r>
+        <w:t>Max Eigenvalue: 3.0</w:t>
       </w:r>
     </w:p>
     <w:p>
@@ -326,12 +354,12 @@
     </w:p>
     <w:p>
       <w:r>
-        <w:t>Consistency Ratio (CR): 0</w:t>
-      </w:r>
-    </w:p>
-    <w:p>
-      <w:r>
-        <w:t>Random Index (RI): 0.0</w:t>
+        <w:t>Consistency Ratio (CR): 0.0</w:t>
+      </w:r>
+    </w:p>
+    <w:p>
+      <w:r>
+        <w:t>Random Index (RI): 0.58</w:t>
       </w:r>
     </w:p>
     <w:p>
@@ -351,34 +379,38 @@
       <w:r>
         <w:t>Pairwise Comparison Matrix:</w:t>
         <w:br/>
-        <w:t>[[1.0, 1.0], [1.0, 1.0]]</w:t>
+        <w:t>[[1.    9.    5.   ]</w:t>
+        <w:br/>
+        <w:t xml:space="preserve"> [0.111 1.    0.111]</w:t>
+        <w:br/>
+        <w:t xml:space="preserve"> [0.2   9.001 1.   ]]</w:t>
       </w:r>
     </w:p>
     <w:p>
       <w:r>
         <w:t>Weights:</w:t>
         <w:br/>
-        <w:t>[0.5, 0.5]</w:t>
-      </w:r>
-    </w:p>
-    <w:p>
-      <w:r>
-        <w:t>Max Eigenvalue: 2.0</w:t>
-      </w:r>
-    </w:p>
-    <w:p>
-      <w:r>
-        <w:t>Consistency Index (CI): 0.0</w:t>
-      </w:r>
-    </w:p>
-    <w:p>
-      <w:r>
-        <w:t>Consistency Ratio (CR): 0</w:t>
-      </w:r>
-    </w:p>
-    <w:p>
-      <w:r>
-        <w:t>Random Index (RI): 0.0</w:t>
+        <w:t>[0.711, 0.046, 0.243]</w:t>
+      </w:r>
+    </w:p>
+    <w:p>
+      <w:r>
+        <w:t>Max Eigenvalue: 3.295</w:t>
+      </w:r>
+    </w:p>
+    <w:p>
+      <w:r>
+        <w:t>Consistency Index (CI): 0.147</w:t>
+      </w:r>
+    </w:p>
+    <w:p>
+      <w:r>
+        <w:t>Consistency Ratio (CR): 0.254</w:t>
+      </w:r>
+    </w:p>
+    <w:p>
+      <w:r>
+        <w:t>Random Index (RI): 0.58</w:t>
       </w:r>
     </w:p>
     <w:p>
@@ -398,34 +430,38 @@
       <w:r>
         <w:t>Pairwise Comparison Matrix:</w:t>
         <w:br/>
-        <w:t>[[1.0, 1.0], [1.0, 1.0]]</w:t>
+        <w:t>[[1.    3.    1.   ]</w:t>
+        <w:br/>
+        <w:t xml:space="preserve"> [0.333 1.    5.   ]</w:t>
+        <w:br/>
+        <w:t xml:space="preserve"> [1.    0.2   1.   ]]</w:t>
       </w:r>
     </w:p>
     <w:p>
       <w:r>
         <w:t>Weights:</w:t>
         <w:br/>
-        <w:t>[0.5, 0.5]</w:t>
-      </w:r>
-    </w:p>
-    <w:p>
-      <w:r>
-        <w:t>Max Eigenvalue: 2.0</w:t>
-      </w:r>
-    </w:p>
-    <w:p>
-      <w:r>
-        <w:t>Consistency Index (CI): 0.0</w:t>
-      </w:r>
-    </w:p>
-    <w:p>
-      <w:r>
-        <w:t>Consistency Ratio (CR): 0</w:t>
-      </w:r>
-    </w:p>
-    <w:p>
-      <w:r>
-        <w:t>Random Index (RI): 0.0</w:t>
+        <w:t>[0.449, 0.369, 0.182]</w:t>
+      </w:r>
+    </w:p>
+    <w:p>
+      <w:r>
+        <w:t>Max Eigenvalue: 3.872</w:t>
+      </w:r>
+    </w:p>
+    <w:p>
+      <w:r>
+        <w:t>Consistency Index (CI): 0.436</w:t>
+      </w:r>
+    </w:p>
+    <w:p>
+      <w:r>
+        <w:t>Consistency Ratio (CR): 0.751</w:t>
+      </w:r>
+    </w:p>
+    <w:p>
+      <w:r>
+        <w:t>Random Index (RI): 0.58</w:t>
       </w:r>
     </w:p>
     <w:p>
@@ -445,19 +481,23 @@
       <w:r>
         <w:t>Pairwise Comparison Matrix:</w:t>
         <w:br/>
-        <w:t>[[1.0, 1.0], [1.0, 1.0]]</w:t>
+        <w:t>[[1. 1. 1.]</w:t>
+        <w:br/>
+        <w:t xml:space="preserve"> [1. 1. 1.]</w:t>
+        <w:br/>
+        <w:t xml:space="preserve"> [1. 1. 1.]]</w:t>
       </w:r>
     </w:p>
     <w:p>
       <w:r>
         <w:t>Weights:</w:t>
         <w:br/>
-        <w:t>[0.5, 0.5]</w:t>
-      </w:r>
-    </w:p>
-    <w:p>
-      <w:r>
-        <w:t>Max Eigenvalue: 2.0</w:t>
+        <w:t>[0.333, 0.333, 0.333]</w:t>
+      </w:r>
+    </w:p>
+    <w:p>
+      <w:r>
+        <w:t>Max Eigenvalue: 3.0</w:t>
       </w:r>
     </w:p>
     <w:p>
@@ -467,12 +507,12 @@
     </w:p>
     <w:p>
       <w:r>
-        <w:t>Consistency Ratio (CR): 0</w:t>
-      </w:r>
-    </w:p>
-    <w:p>
-      <w:r>
-        <w:t>Random Index (RI): 0.0</w:t>
+        <w:t>Consistency Ratio (CR): 0.0</w:t>
+      </w:r>
+    </w:p>
+    <w:p>
+      <w:r>
+        <w:t>Random Index (RI): 0.58</w:t>
       </w:r>
     </w:p>
     <w:p>
@@ -492,34 +532,38 @@
       <w:r>
         <w:t>Pairwise Comparison Matrix:</w:t>
         <w:br/>
-        <w:t>[[1.0, 1.0], [1.0, 1.0]]</w:t>
+        <w:t>[[1.    3.    1.   ]</w:t>
+        <w:br/>
+        <w:t xml:space="preserve"> [0.333 1.    3.   ]</w:t>
+        <w:br/>
+        <w:t xml:space="preserve"> [1.    0.333 1.   ]]</w:t>
       </w:r>
     </w:p>
     <w:p>
       <w:r>
         <w:t>Weights:</w:t>
         <w:br/>
-        <w:t>[0.5, 0.5]</w:t>
-      </w:r>
-    </w:p>
-    <w:p>
-      <w:r>
-        <w:t>Max Eigenvalue: 2.0</w:t>
-      </w:r>
-    </w:p>
-    <w:p>
-      <w:r>
-        <w:t>Consistency Index (CI): 0.0</w:t>
-      </w:r>
-    </w:p>
-    <w:p>
-      <w:r>
-        <w:t>Consistency Ratio (CR): 0</w:t>
-      </w:r>
-    </w:p>
-    <w:p>
-      <w:r>
-        <w:t>Random Index (RI): 0.0</w:t>
+        <w:t>[0.46, 0.319, 0.221]</w:t>
+      </w:r>
+    </w:p>
+    <w:p>
+      <w:r>
+        <w:t>Max Eigenvalue: 3.561</w:t>
+      </w:r>
+    </w:p>
+    <w:p>
+      <w:r>
+        <w:t>Consistency Index (CI): 0.28</w:t>
+      </w:r>
+    </w:p>
+    <w:p>
+      <w:r>
+        <w:t>Consistency Ratio (CR): 0.483</w:t>
+      </w:r>
+    </w:p>
+    <w:p>
+      <w:r>
+        <w:t>Random Index (RI): 0.58</w:t>
       </w:r>
     </w:p>
     <w:p>
@@ -539,34 +583,38 @@
       <w:r>
         <w:t>Pairwise Comparison Matrix:</w:t>
         <w:br/>
-        <w:t>[[1.0, 1.0], [1.0, 1.0]]</w:t>
+        <w:t>[[1.  1.  0.2]</w:t>
+        <w:br/>
+        <w:t xml:space="preserve"> [1.  1.  1. ]</w:t>
+        <w:br/>
+        <w:t xml:space="preserve"> [5.  1.  1. ]]</w:t>
       </w:r>
     </w:p>
     <w:p>
       <w:r>
         <w:t>Weights:</w:t>
         <w:br/>
-        <w:t>[0.5, 0.5]</w:t>
-      </w:r>
-    </w:p>
-    <w:p>
-      <w:r>
-        <w:t>Max Eigenvalue: 2.0</w:t>
-      </w:r>
-    </w:p>
-    <w:p>
-      <w:r>
-        <w:t>Consistency Index (CI): 0.0</w:t>
-      </w:r>
-    </w:p>
-    <w:p>
-      <w:r>
-        <w:t>Consistency Ratio (CR): 0</w:t>
-      </w:r>
-    </w:p>
-    <w:p>
-      <w:r>
-        <w:t>Random Index (RI): 0.0</w:t>
+        <w:t>[0.177, 0.304, 0.519]</w:t>
+      </w:r>
+    </w:p>
+    <w:p>
+      <w:r>
+        <w:t>Max Eigenvalue: 3.295</w:t>
+      </w:r>
+    </w:p>
+    <w:p>
+      <w:r>
+        <w:t>Consistency Index (CI): 0.147</w:t>
+      </w:r>
+    </w:p>
+    <w:p>
+      <w:r>
+        <w:t>Consistency Ratio (CR): 0.254</w:t>
+      </w:r>
+    </w:p>
+    <w:p>
+      <w:r>
+        <w:t>Random Index (RI): 0.58</w:t>
       </w:r>
     </w:p>
     <w:p>
@@ -586,34 +634,38 @@
       <w:r>
         <w:t>Pairwise Comparison Matrix:</w:t>
         <w:br/>
-        <w:t>[[1.0, 5.0], [0.2, 1.0]]</w:t>
+        <w:t>[[1.    3.    3.   ]</w:t>
+        <w:br/>
+        <w:t xml:space="preserve"> [0.333 1.    5.   ]</w:t>
+        <w:br/>
+        <w:t xml:space="preserve"> [0.333 0.2   1.   ]]</w:t>
       </w:r>
     </w:p>
     <w:p>
       <w:r>
         <w:t>Weights:</w:t>
         <w:br/>
-        <w:t>[0.8333333333333334, 0.16666666666666669]</w:t>
-      </w:r>
-    </w:p>
-    <w:p>
-      <w:r>
-        <w:t>Max Eigenvalue: 2.0</w:t>
-      </w:r>
-    </w:p>
-    <w:p>
-      <w:r>
-        <w:t>Consistency Index (CI): 0.0</w:t>
-      </w:r>
-    </w:p>
-    <w:p>
-      <w:r>
-        <w:t>Consistency Ratio (CR): 0</w:t>
-      </w:r>
-    </w:p>
-    <w:p>
-      <w:r>
-        <w:t>Random Index (RI): 0.0</w:t>
+        <w:t>[0.567, 0.323, 0.11]</w:t>
+      </w:r>
+    </w:p>
+    <w:p>
+      <w:r>
+        <w:t>Max Eigenvalue: 3.295</w:t>
+      </w:r>
+    </w:p>
+    <w:p>
+      <w:r>
+        <w:t>Consistency Index (CI): 0.147</w:t>
+      </w:r>
+    </w:p>
+    <w:p>
+      <w:r>
+        <w:t>Consistency Ratio (CR): 0.254</w:t>
+      </w:r>
+    </w:p>
+    <w:p>
+      <w:r>
+        <w:t>Random Index (RI): 0.58</w:t>
       </w:r>
     </w:p>
     <w:p>
@@ -633,34 +685,38 @@
       <w:r>
         <w:t>Pairwise Comparison Matrix:</w:t>
         <w:br/>
-        <w:t>[[1.0, 1.0], [1.0, 1.0]]</w:t>
+        <w:t>[[1.    3.    1.   ]</w:t>
+        <w:br/>
+        <w:t xml:space="preserve"> [0.333 1.    1.   ]</w:t>
+        <w:br/>
+        <w:t xml:space="preserve"> [1.    1.    1.   ]]</w:t>
       </w:r>
     </w:p>
     <w:p>
       <w:r>
         <w:t>Weights:</w:t>
         <w:br/>
-        <w:t>[0.5, 0.5]</w:t>
-      </w:r>
-    </w:p>
-    <w:p>
-      <w:r>
-        <w:t>Max Eigenvalue: 2.0</w:t>
-      </w:r>
-    </w:p>
-    <w:p>
-      <w:r>
-        <w:t>Consistency Index (CI): 0.0</w:t>
-      </w:r>
-    </w:p>
-    <w:p>
-      <w:r>
-        <w:t>Consistency Ratio (CR): 0</w:t>
-      </w:r>
-    </w:p>
-    <w:p>
-      <w:r>
-        <w:t>Random Index (RI): 0.0</w:t>
+        <w:t>[0.46, 0.221, 0.319]</w:t>
+      </w:r>
+    </w:p>
+    <w:p>
+      <w:r>
+        <w:t>Max Eigenvalue: 3.136</w:t>
+      </w:r>
+    </w:p>
+    <w:p>
+      <w:r>
+        <w:t>Consistency Index (CI): 0.068</w:t>
+      </w:r>
+    </w:p>
+    <w:p>
+      <w:r>
+        <w:t>Consistency Ratio (CR): 0.117</w:t>
+      </w:r>
+    </w:p>
+    <w:p>
+      <w:r>
+        <w:t>Random Index (RI): 0.58</w:t>
       </w:r>
     </w:p>
     <w:p>
@@ -680,19 +736,23 @@
       <w:r>
         <w:t>Pairwise Comparison Matrix:</w:t>
         <w:br/>
-        <w:t>[[1.0, 3.0], [0.3333333333333333, 1.0]]</w:t>
+        <w:t>[[1. 1. 1.]</w:t>
+        <w:br/>
+        <w:t xml:space="preserve"> [1. 1. 1.]</w:t>
+        <w:br/>
+        <w:t xml:space="preserve"> [1. 1. 1.]]</w:t>
       </w:r>
     </w:p>
     <w:p>
       <w:r>
         <w:t>Weights:</w:t>
         <w:br/>
-        <w:t>[0.75, 0.25]</w:t>
-      </w:r>
-    </w:p>
-    <w:p>
-      <w:r>
-        <w:t>Max Eigenvalue: 2.0</w:t>
+        <w:t>[0.333, 0.333, 0.333]</w:t>
+      </w:r>
+    </w:p>
+    <w:p>
+      <w:r>
+        <w:t>Max Eigenvalue: 3.0</w:t>
       </w:r>
     </w:p>
     <w:p>
@@ -702,12 +762,12 @@
     </w:p>
     <w:p>
       <w:r>
-        <w:t>Consistency Ratio (CR): 0</w:t>
-      </w:r>
-    </w:p>
-    <w:p>
-      <w:r>
-        <w:t>Random Index (RI): 0.0</w:t>
+        <w:t>Consistency Ratio (CR): 0.0</w:t>
+      </w:r>
+    </w:p>
+    <w:p>
+      <w:r>
+        <w:t>Random Index (RI): 0.58</w:t>
       </w:r>
     </w:p>
     <w:p>
@@ -727,19 +787,23 @@
       <w:r>
         <w:t>Pairwise Comparison Matrix:</w:t>
         <w:br/>
-        <w:t>[[1.0, 1.0], [1.0, 1.0]]</w:t>
+        <w:t>[[1. 1. 1.]</w:t>
+        <w:br/>
+        <w:t xml:space="preserve"> [1. 1. 1.]</w:t>
+        <w:br/>
+        <w:t xml:space="preserve"> [1. 1. 1.]]</w:t>
       </w:r>
     </w:p>
     <w:p>
       <w:r>
         <w:t>Weights:</w:t>
         <w:br/>
-        <w:t>[0.5, 0.5]</w:t>
-      </w:r>
-    </w:p>
-    <w:p>
-      <w:r>
-        <w:t>Max Eigenvalue: 2.0</w:t>
+        <w:t>[0.333, 0.333, 0.333]</w:t>
+      </w:r>
+    </w:p>
+    <w:p>
+      <w:r>
+        <w:t>Max Eigenvalue: 3.0</w:t>
       </w:r>
     </w:p>
     <w:p>
@@ -749,12 +813,12 @@
     </w:p>
     <w:p>
       <w:r>
-        <w:t>Consistency Ratio (CR): 0</w:t>
-      </w:r>
-    </w:p>
-    <w:p>
-      <w:r>
-        <w:t>Random Index (RI): 0.0</w:t>
+        <w:t>Consistency Ratio (CR): 0.0</w:t>
+      </w:r>
+    </w:p>
+    <w:p>
+      <w:r>
+        <w:t>Random Index (RI): 0.58</w:t>
       </w:r>
     </w:p>
     <w:p>
@@ -774,19 +838,23 @@
       <w:r>
         <w:t>Pairwise Comparison Matrix:</w:t>
         <w:br/>
-        <w:t>[[1.0, 1.0], [1.0, 1.0]]</w:t>
+        <w:t>[[1. 1. 1.]</w:t>
+        <w:br/>
+        <w:t xml:space="preserve"> [1. 1. 1.]</w:t>
+        <w:br/>
+        <w:t xml:space="preserve"> [1. 1. 1.]]</w:t>
       </w:r>
     </w:p>
     <w:p>
       <w:r>
         <w:t>Weights:</w:t>
         <w:br/>
-        <w:t>[0.5, 0.5]</w:t>
-      </w:r>
-    </w:p>
-    <w:p>
-      <w:r>
-        <w:t>Max Eigenvalue: 2.0</w:t>
+        <w:t>[0.333, 0.333, 0.333]</w:t>
+      </w:r>
+    </w:p>
+    <w:p>
+      <w:r>
+        <w:t>Max Eigenvalue: 3.0</w:t>
       </w:r>
     </w:p>
     <w:p>
@@ -796,12 +864,12 @@
     </w:p>
     <w:p>
       <w:r>
-        <w:t>Consistency Ratio (CR): 0</w:t>
-      </w:r>
-    </w:p>
-    <w:p>
-      <w:r>
-        <w:t>Random Index (RI): 0.0</w:t>
+        <w:t>Consistency Ratio (CR): 0.0</w:t>
+      </w:r>
+    </w:p>
+    <w:p>
+      <w:r>
+        <w:t>Random Index (RI): 0.58</w:t>
       </w:r>
     </w:p>
     <w:p>
@@ -821,19 +889,23 @@
       <w:r>
         <w:t>Pairwise Comparison Matrix:</w:t>
         <w:br/>
-        <w:t>[[1.0, 1.0], [1.0, 1.0]]</w:t>
+        <w:t>[[1. 1. 1.]</w:t>
+        <w:br/>
+        <w:t xml:space="preserve"> [1. 1. 1.]</w:t>
+        <w:br/>
+        <w:t xml:space="preserve"> [1. 1. 1.]]</w:t>
       </w:r>
     </w:p>
     <w:p>
       <w:r>
         <w:t>Weights:</w:t>
         <w:br/>
-        <w:t>[0.5, 0.5]</w:t>
-      </w:r>
-    </w:p>
-    <w:p>
-      <w:r>
-        <w:t>Max Eigenvalue: 2.0</w:t>
+        <w:t>[0.333, 0.333, 0.333]</w:t>
+      </w:r>
+    </w:p>
+    <w:p>
+      <w:r>
+        <w:t>Max Eigenvalue: 3.0</w:t>
       </w:r>
     </w:p>
     <w:p>
@@ -843,12 +915,12 @@
     </w:p>
     <w:p>
       <w:r>
-        <w:t>Consistency Ratio (CR): 0</w:t>
-      </w:r>
-    </w:p>
-    <w:p>
-      <w:r>
-        <w:t>Random Index (RI): 0.0</w:t>
+        <w:t>Consistency Ratio (CR): 0.0</w:t>
+      </w:r>
+    </w:p>
+    <w:p>
+      <w:r>
+        <w:t>Random Index (RI): 0.58</w:t>
       </w:r>
     </w:p>
     <w:p>
@@ -868,19 +940,23 @@
       <w:r>
         <w:t>Pairwise Comparison Matrix:</w:t>
         <w:br/>
-        <w:t>[[1.0, 1.0], [1.0, 1.0]]</w:t>
+        <w:t>[[1. 1. 1.]</w:t>
+        <w:br/>
+        <w:t xml:space="preserve"> [1. 1. 1.]</w:t>
+        <w:br/>
+        <w:t xml:space="preserve"> [1. 1. 1.]]</w:t>
       </w:r>
     </w:p>
     <w:p>
       <w:r>
         <w:t>Weights:</w:t>
         <w:br/>
-        <w:t>[0.5, 0.5]</w:t>
-      </w:r>
-    </w:p>
-    <w:p>
-      <w:r>
-        <w:t>Max Eigenvalue: 2.0</w:t>
+        <w:t>[0.333, 0.333, 0.333]</w:t>
+      </w:r>
+    </w:p>
+    <w:p>
+      <w:r>
+        <w:t>Max Eigenvalue: 3.0</w:t>
       </w:r>
     </w:p>
     <w:p>
@@ -890,12 +966,12 @@
     </w:p>
     <w:p>
       <w:r>
-        <w:t>Consistency Ratio (CR): 0</w:t>
-      </w:r>
-    </w:p>
-    <w:p>
-      <w:r>
-        <w:t>Random Index (RI): 0.0</w:t>
+        <w:t>Consistency Ratio (CR): 0.0</w:t>
+      </w:r>
+    </w:p>
+    <w:p>
+      <w:r>
+        <w:t>Random Index (RI): 0.58</w:t>
       </w:r>
     </w:p>
     <w:p>
@@ -915,34 +991,38 @@
       <w:r>
         <w:t>Pairwise Comparison Matrix:</w:t>
         <w:br/>
-        <w:t>[[1.0, 5.0], [0.2, 1.0]]</w:t>
+        <w:t>[[1.  5.  1. ]</w:t>
+        <w:br/>
+        <w:t xml:space="preserve"> [0.2 1.  1. ]</w:t>
+        <w:br/>
+        <w:t xml:space="preserve"> [1.  1.  1. ]]</w:t>
       </w:r>
     </w:p>
     <w:p>
       <w:r>
         <w:t>Weights:</w:t>
         <w:br/>
-        <w:t>[0.8333333333333334, 0.16666666666666669]</w:t>
-      </w:r>
-    </w:p>
-    <w:p>
-      <w:r>
-        <w:t>Max Eigenvalue: 2.0</w:t>
-      </w:r>
-    </w:p>
-    <w:p>
-      <w:r>
-        <w:t>Consistency Index (CI): 0.0</w:t>
-      </w:r>
-    </w:p>
-    <w:p>
-      <w:r>
-        <w:t>Consistency Ratio (CR): 0</w:t>
-      </w:r>
-    </w:p>
-    <w:p>
-      <w:r>
-        <w:t>Random Index (RI): 0.0</w:t>
+        <w:t>[0.519, 0.177, 0.304]</w:t>
+      </w:r>
+    </w:p>
+    <w:p>
+      <w:r>
+        <w:t>Max Eigenvalue: 3.295</w:t>
+      </w:r>
+    </w:p>
+    <w:p>
+      <w:r>
+        <w:t>Consistency Index (CI): 0.147</w:t>
+      </w:r>
+    </w:p>
+    <w:p>
+      <w:r>
+        <w:t>Consistency Ratio (CR): 0.254</w:t>
+      </w:r>
+    </w:p>
+    <w:p>
+      <w:r>
+        <w:t>Random Index (RI): 0.58</w:t>
       </w:r>
     </w:p>
     <w:p>
@@ -962,19 +1042,23 @@
       <w:r>
         <w:t>Pairwise Comparison Matrix:</w:t>
         <w:br/>
-        <w:t>[[1.0, 5.0], [0.2, 1.0]]</w:t>
+        <w:t>[[1. 1. 1.]</w:t>
+        <w:br/>
+        <w:t xml:space="preserve"> [1. 1. 1.]</w:t>
+        <w:br/>
+        <w:t xml:space="preserve"> [1. 1. 1.]]</w:t>
       </w:r>
     </w:p>
     <w:p>
       <w:r>
         <w:t>Weights:</w:t>
         <w:br/>
-        <w:t>[0.8333333333333334, 0.16666666666666669]</w:t>
-      </w:r>
-    </w:p>
-    <w:p>
-      <w:r>
-        <w:t>Max Eigenvalue: 2.0</w:t>
+        <w:t>[0.333, 0.333, 0.333]</w:t>
+      </w:r>
+    </w:p>
+    <w:p>
+      <w:r>
+        <w:t>Max Eigenvalue: 3.0</w:t>
       </w:r>
     </w:p>
     <w:p>
@@ -984,12 +1068,12 @@
     </w:p>
     <w:p>
       <w:r>
-        <w:t>Consistency Ratio (CR): 0</w:t>
-      </w:r>
-    </w:p>
-    <w:p>
-      <w:r>
-        <w:t>Random Index (RI): 0.0</w:t>
+        <w:t>Consistency Ratio (CR): 0.0</w:t>
+      </w:r>
+    </w:p>
+    <w:p>
+      <w:r>
+        <w:t>Random Index (RI): 0.58</w:t>
       </w:r>
     </w:p>
     <w:p>
@@ -1009,19 +1093,23 @@
       <w:r>
         <w:t>Pairwise Comparison Matrix:</w:t>
         <w:br/>
-        <w:t>[[1.0, 0.1111], [9.000900090009, 1.0]]</w:t>
+        <w:t>[[1. 1. 1.]</w:t>
+        <w:br/>
+        <w:t xml:space="preserve"> [1. 1. 1.]</w:t>
+        <w:br/>
+        <w:t xml:space="preserve"> [1. 1. 1.]]</w:t>
       </w:r>
     </w:p>
     <w:p>
       <w:r>
         <w:t>Weights:</w:t>
         <w:br/>
-        <w:t>[0.09999099990999911, 0.900009000090001]</w:t>
-      </w:r>
-    </w:p>
-    <w:p>
-      <w:r>
-        <w:t>Max Eigenvalue: 2.0</w:t>
+        <w:t>[0.333, 0.333, 0.333]</w:t>
+      </w:r>
+    </w:p>
+    <w:p>
+      <w:r>
+        <w:t>Max Eigenvalue: 3.0</w:t>
       </w:r>
     </w:p>
     <w:p>
@@ -1031,12 +1119,12 @@
     </w:p>
     <w:p>
       <w:r>
-        <w:t>Consistency Ratio (CR): 0</w:t>
-      </w:r>
-    </w:p>
-    <w:p>
-      <w:r>
-        <w:t>Random Index (RI): 0.0</w:t>
+        <w:t>Consistency Ratio (CR): 0.0</w:t>
+      </w:r>
+    </w:p>
+    <w:p>
+      <w:r>
+        <w:t>Random Index (RI): 0.58</w:t>
       </w:r>
     </w:p>
     <w:p>
@@ -1056,34 +1144,38 @@
       <w:r>
         <w:t>Pairwise Comparison Matrix:</w:t>
         <w:br/>
-        <w:t>[[1.0, 1.0], [1.0, 1.0]]</w:t>
+        <w:t>[[1.    1.    3.   ]</w:t>
+        <w:br/>
+        <w:t xml:space="preserve"> [1.    1.    3.   ]</w:t>
+        <w:br/>
+        <w:t xml:space="preserve"> [0.333 0.333 1.   ]]</w:t>
       </w:r>
     </w:p>
     <w:p>
       <w:r>
         <w:t>Weights:</w:t>
         <w:br/>
-        <w:t>[0.5, 0.5]</w:t>
-      </w:r>
-    </w:p>
-    <w:p>
-      <w:r>
-        <w:t>Max Eigenvalue: 2.0</w:t>
-      </w:r>
-    </w:p>
-    <w:p>
-      <w:r>
-        <w:t>Consistency Index (CI): 0.0</w:t>
-      </w:r>
-    </w:p>
-    <w:p>
-      <w:r>
-        <w:t>Consistency Ratio (CR): 0</w:t>
-      </w:r>
-    </w:p>
-    <w:p>
-      <w:r>
-        <w:t>Random Index (RI): 0.0</w:t>
+        <w:t>[0.429, 0.429, 0.143]</w:t>
+      </w:r>
+    </w:p>
+    <w:p>
+      <w:r>
+        <w:t>Max Eigenvalue: 3.0</w:t>
+      </w:r>
+    </w:p>
+    <w:p>
+      <w:r>
+        <w:t>Consistency Index (CI): -0.0</w:t>
+      </w:r>
+    </w:p>
+    <w:p>
+      <w:r>
+        <w:t>Consistency Ratio (CR): -0.0</w:t>
+      </w:r>
+    </w:p>
+    <w:p>
+      <w:r>
+        <w:t>Random Index (RI): 0.58</w:t>
       </w:r>
     </w:p>
     <w:p>
@@ -1103,19 +1195,23 @@
       <w:r>
         <w:t>Pairwise Comparison Matrix:</w:t>
         <w:br/>
-        <w:t>[[1.0, 1.0], [1.0, 1.0]]</w:t>
+        <w:t>[[1. 1. 1.]</w:t>
+        <w:br/>
+        <w:t xml:space="preserve"> [1. 1. 1.]</w:t>
+        <w:br/>
+        <w:t xml:space="preserve"> [1. 1. 1.]]</w:t>
       </w:r>
     </w:p>
     <w:p>
       <w:r>
         <w:t>Weights:</w:t>
         <w:br/>
-        <w:t>[0.5, 0.5]</w:t>
-      </w:r>
-    </w:p>
-    <w:p>
-      <w:r>
-        <w:t>Max Eigenvalue: 2.0</w:t>
+        <w:t>[0.333, 0.333, 0.333]</w:t>
+      </w:r>
+    </w:p>
+    <w:p>
+      <w:r>
+        <w:t>Max Eigenvalue: 3.0</w:t>
       </w:r>
     </w:p>
     <w:p>
@@ -1125,12 +1221,12 @@
     </w:p>
     <w:p>
       <w:r>
-        <w:t>Consistency Ratio (CR): 0</w:t>
-      </w:r>
-    </w:p>
-    <w:p>
-      <w:r>
-        <w:t>Random Index (RI): 0.0</w:t>
+        <w:t>Consistency Ratio (CR): 0.0</w:t>
+      </w:r>
+    </w:p>
+    <w:p>
+      <w:r>
+        <w:t>Random Index (RI): 0.58</w:t>
       </w:r>
     </w:p>
     <w:p>
@@ -1150,34 +1246,38 @@
       <w:r>
         <w:t>Pairwise Comparison Matrix:</w:t>
         <w:br/>
-        <w:t>[[1.0, 1.0], [1.0, 1.0]]</w:t>
+        <w:t>[[1.    3.    1.   ]</w:t>
+        <w:br/>
+        <w:t xml:space="preserve"> [0.333 1.    1.   ]</w:t>
+        <w:br/>
+        <w:t xml:space="preserve"> [1.    1.    1.   ]]</w:t>
       </w:r>
     </w:p>
     <w:p>
       <w:r>
         <w:t>Weights:</w:t>
         <w:br/>
-        <w:t>[0.5, 0.5]</w:t>
-      </w:r>
-    </w:p>
-    <w:p>
-      <w:r>
-        <w:t>Max Eigenvalue: 2.0</w:t>
-      </w:r>
-    </w:p>
-    <w:p>
-      <w:r>
-        <w:t>Consistency Index (CI): 0.0</w:t>
-      </w:r>
-    </w:p>
-    <w:p>
-      <w:r>
-        <w:t>Consistency Ratio (CR): 0</w:t>
-      </w:r>
-    </w:p>
-    <w:p>
-      <w:r>
-        <w:t>Random Index (RI): 0.0</w:t>
+        <w:t>[0.46, 0.221, 0.319]</w:t>
+      </w:r>
+    </w:p>
+    <w:p>
+      <w:r>
+        <w:t>Max Eigenvalue: 3.136</w:t>
+      </w:r>
+    </w:p>
+    <w:p>
+      <w:r>
+        <w:t>Consistency Index (CI): 0.068</w:t>
+      </w:r>
+    </w:p>
+    <w:p>
+      <w:r>
+        <w:t>Consistency Ratio (CR): 0.117</w:t>
+      </w:r>
+    </w:p>
+    <w:p>
+      <w:r>
+        <w:t>Random Index (RI): 0.58</w:t>
       </w:r>
     </w:p>
     <w:p>
@@ -1197,34 +1297,38 @@
       <w:r>
         <w:t>Pairwise Comparison Matrix:</w:t>
         <w:br/>
-        <w:t>[[1.0, 5.0], [0.2, 1.0]]</w:t>
+        <w:t>[[1.    3.    3.   ]</w:t>
+        <w:br/>
+        <w:t xml:space="preserve"> [0.333 1.    3.   ]</w:t>
+        <w:br/>
+        <w:t xml:space="preserve"> [0.333 0.333 1.   ]]</w:t>
       </w:r>
     </w:p>
     <w:p>
       <w:r>
         <w:t>Weights:</w:t>
         <w:br/>
-        <w:t>[0.8333333333333334, 0.16666666666666669]</w:t>
-      </w:r>
-    </w:p>
-    <w:p>
-      <w:r>
-        <w:t>Max Eigenvalue: 2.0</w:t>
-      </w:r>
-    </w:p>
-    <w:p>
-      <w:r>
-        <w:t>Consistency Index (CI): 0.0</w:t>
-      </w:r>
-    </w:p>
-    <w:p>
-      <w:r>
-        <w:t>Consistency Ratio (CR): 0</w:t>
-      </w:r>
-    </w:p>
-    <w:p>
-      <w:r>
-        <w:t>Random Index (RI): 0.0</w:t>
+        <w:t>[0.584, 0.281, 0.135]</w:t>
+      </w:r>
+    </w:p>
+    <w:p>
+      <w:r>
+        <w:t>Max Eigenvalue: 3.136</w:t>
+      </w:r>
+    </w:p>
+    <w:p>
+      <w:r>
+        <w:t>Consistency Index (CI): 0.068</w:t>
+      </w:r>
+    </w:p>
+    <w:p>
+      <w:r>
+        <w:t>Consistency Ratio (CR): 0.117</w:t>
+      </w:r>
+    </w:p>
+    <w:p>
+      <w:r>
+        <w:t>Random Index (RI): 0.58</w:t>
       </w:r>
     </w:p>
     <w:p>
@@ -1244,19 +1348,23 @@
       <w:r>
         <w:t>Pairwise Comparison Matrix:</w:t>
         <w:br/>
-        <w:t>[[1.0, 1.0], [1.0, 1.0]]</w:t>
+        <w:t>[[1. 1. 1.]</w:t>
+        <w:br/>
+        <w:t xml:space="preserve"> [1. 1. 1.]</w:t>
+        <w:br/>
+        <w:t xml:space="preserve"> [1. 1. 1.]]</w:t>
       </w:r>
     </w:p>
     <w:p>
       <w:r>
         <w:t>Weights:</w:t>
         <w:br/>
-        <w:t>[0.5, 0.5]</w:t>
-      </w:r>
-    </w:p>
-    <w:p>
-      <w:r>
-        <w:t>Max Eigenvalue: 2.0</w:t>
+        <w:t>[0.333, 0.333, 0.333]</w:t>
+      </w:r>
+    </w:p>
+    <w:p>
+      <w:r>
+        <w:t>Max Eigenvalue: 3.0</w:t>
       </w:r>
     </w:p>
     <w:p>
@@ -1266,12 +1374,12 @@
     </w:p>
     <w:p>
       <w:r>
-        <w:t>Consistency Ratio (CR): 0</w:t>
-      </w:r>
-    </w:p>
-    <w:p>
-      <w:r>
-        <w:t>Random Index (RI): 0.0</w:t>
+        <w:t>Consistency Ratio (CR): 0.0</w:t>
+      </w:r>
+    </w:p>
+    <w:p>
+      <w:r>
+        <w:t>Random Index (RI): 0.58</w:t>
       </w:r>
     </w:p>
     <w:p>
@@ -1291,19 +1399,23 @@
       <w:r>
         <w:t>Pairwise Comparison Matrix:</w:t>
         <w:br/>
-        <w:t>[[1.0, 1.0], [1.0, 1.0]]</w:t>
+        <w:t>[[1. 1. 1.]</w:t>
+        <w:br/>
+        <w:t xml:space="preserve"> [1. 1. 1.]</w:t>
+        <w:br/>
+        <w:t xml:space="preserve"> [1. 1. 1.]]</w:t>
       </w:r>
     </w:p>
     <w:p>
       <w:r>
         <w:t>Weights:</w:t>
         <w:br/>
-        <w:t>[0.5, 0.5]</w:t>
-      </w:r>
-    </w:p>
-    <w:p>
-      <w:r>
-        <w:t>Max Eigenvalue: 2.0</w:t>
+        <w:t>[0.333, 0.333, 0.333]</w:t>
+      </w:r>
+    </w:p>
+    <w:p>
+      <w:r>
+        <w:t>Max Eigenvalue: 3.0</w:t>
       </w:r>
     </w:p>
     <w:p>
@@ -1313,12 +1425,12 @@
     </w:p>
     <w:p>
       <w:r>
-        <w:t>Consistency Ratio (CR): 0</w:t>
-      </w:r>
-    </w:p>
-    <w:p>
-      <w:r>
-        <w:t>Random Index (RI): 0.0</w:t>
+        <w:t>Consistency Ratio (CR): 0.0</w:t>
+      </w:r>
+    </w:p>
+    <w:p>
+      <w:r>
+        <w:t>Random Index (RI): 0.58</w:t>
       </w:r>
     </w:p>
     <w:p>
@@ -1338,34 +1450,38 @@
       <w:r>
         <w:t>Pairwise Comparison Matrix:</w:t>
         <w:br/>
-        <w:t>[[1.0, 3.0], [0.3333333333333333, 1.0]]</w:t>
+        <w:t>[[1.    5.    3.   ]</w:t>
+        <w:br/>
+        <w:t xml:space="preserve"> [0.2   1.    5.   ]</w:t>
+        <w:br/>
+        <w:t xml:space="preserve"> [0.333 0.2   1.   ]]</w:t>
       </w:r>
     </w:p>
     <w:p>
       <w:r>
         <w:t>Weights:</w:t>
         <w:br/>
-        <w:t>[0.75, 0.25]</w:t>
-      </w:r>
-    </w:p>
-    <w:p>
-      <w:r>
-        <w:t>Max Eigenvalue: 2.0</w:t>
-      </w:r>
-    </w:p>
-    <w:p>
-      <w:r>
-        <w:t>Consistency Index (CI): 0.0</w:t>
-      </w:r>
-    </w:p>
-    <w:p>
-      <w:r>
-        <w:t>Consistency Ratio (CR): 0</w:t>
-      </w:r>
-    </w:p>
-    <w:p>
-      <w:r>
-        <w:t>Random Index (RI): 0.0</w:t>
+        <w:t>[0.637, 0.258, 0.105]</w:t>
+      </w:r>
+    </w:p>
+    <w:p>
+      <w:r>
+        <w:t>Max Eigenvalue: 3.521</w:t>
+      </w:r>
+    </w:p>
+    <w:p>
+      <w:r>
+        <w:t>Consistency Index (CI): 0.26</w:t>
+      </w:r>
+    </w:p>
+    <w:p>
+      <w:r>
+        <w:t>Consistency Ratio (CR): 0.449</w:t>
+      </w:r>
+    </w:p>
+    <w:p>
+      <w:r>
+        <w:t>Random Index (RI): 0.58</w:t>
       </w:r>
     </w:p>
     <w:p>
@@ -1385,19 +1501,23 @@
       <w:r>
         <w:t>Pairwise Comparison Matrix:</w:t>
         <w:br/>
-        <w:t>[[1.0, 1.0], [1.0, 1.0]]</w:t>
+        <w:t>[[1. 1. 1.]</w:t>
+        <w:br/>
+        <w:t xml:space="preserve"> [1. 1. 1.]</w:t>
+        <w:br/>
+        <w:t xml:space="preserve"> [1. 1. 1.]]</w:t>
       </w:r>
     </w:p>
     <w:p>
       <w:r>
         <w:t>Weights:</w:t>
         <w:br/>
-        <w:t>[0.5, 0.5]</w:t>
-      </w:r>
-    </w:p>
-    <w:p>
-      <w:r>
-        <w:t>Max Eigenvalue: 2.0</w:t>
+        <w:t>[0.333, 0.333, 0.333]</w:t>
+      </w:r>
+    </w:p>
+    <w:p>
+      <w:r>
+        <w:t>Max Eigenvalue: 3.0</w:t>
       </w:r>
     </w:p>
     <w:p>
@@ -1407,12 +1527,12 @@
     </w:p>
     <w:p>
       <w:r>
-        <w:t>Consistency Ratio (CR): 0</w:t>
-      </w:r>
-    </w:p>
-    <w:p>
-      <w:r>
-        <w:t>Random Index (RI): 0.0</w:t>
+        <w:t>Consistency Ratio (CR): 0.0</w:t>
+      </w:r>
+    </w:p>
+    <w:p>
+      <w:r>
+        <w:t>Random Index (RI): 0.58</w:t>
       </w:r>
     </w:p>
     <w:p>
@@ -1432,19 +1552,23 @@
       <w:r>
         <w:t>Pairwise Comparison Matrix:</w:t>
         <w:br/>
-        <w:t>[[1.0, 1.0], [1.0, 1.0]]</w:t>
+        <w:t>[[1. 1. 1.]</w:t>
+        <w:br/>
+        <w:t xml:space="preserve"> [1. 1. 1.]</w:t>
+        <w:br/>
+        <w:t xml:space="preserve"> [1. 1. 1.]]</w:t>
       </w:r>
     </w:p>
     <w:p>
       <w:r>
         <w:t>Weights:</w:t>
         <w:br/>
-        <w:t>[0.5, 0.5]</w:t>
-      </w:r>
-    </w:p>
-    <w:p>
-      <w:r>
-        <w:t>Max Eigenvalue: 2.0</w:t>
+        <w:t>[0.333, 0.333, 0.333]</w:t>
+      </w:r>
+    </w:p>
+    <w:p>
+      <w:r>
+        <w:t>Max Eigenvalue: 3.0</w:t>
       </w:r>
     </w:p>
     <w:p>
@@ -1454,12 +1578,12 @@
     </w:p>
     <w:p>
       <w:r>
-        <w:t>Consistency Ratio (CR): 0</w:t>
-      </w:r>
-    </w:p>
-    <w:p>
-      <w:r>
-        <w:t>Random Index (RI): 0.0</w:t>
+        <w:t>Consistency Ratio (CR): 0.0</w:t>
+      </w:r>
+    </w:p>
+    <w:p>
+      <w:r>
+        <w:t>Random Index (RI): 0.58</w:t>
       </w:r>
     </w:p>
     <w:p>
@@ -1479,34 +1603,38 @@
       <w:r>
         <w:t>Pairwise Comparison Matrix:</w:t>
         <w:br/>
-        <w:t>[[1.0, 0.1111], [9.000900090009, 1.0]]</w:t>
+        <w:t>[[1.    0.111 0.143]</w:t>
+        <w:br/>
+        <w:t xml:space="preserve"> [9.001 1.    0.111]</w:t>
+        <w:br/>
+        <w:t xml:space="preserve"> [6.998 9.001 1.   ]]</w:t>
       </w:r>
     </w:p>
     <w:p>
       <w:r>
         <w:t>Weights:</w:t>
         <w:br/>
-        <w:t>[0.09999099990999911, 0.900009000090001]</w:t>
-      </w:r>
-    </w:p>
-    <w:p>
-      <w:r>
-        <w:t>Max Eigenvalue: 2.0</w:t>
-      </w:r>
-    </w:p>
-    <w:p>
-      <w:r>
-        <w:t>Consistency Index (CI): 0.0</w:t>
-      </w:r>
-    </w:p>
-    <w:p>
-      <w:r>
-        <w:t>Consistency Ratio (CR): 0</w:t>
-      </w:r>
-    </w:p>
-    <w:p>
-      <w:r>
-        <w:t>Random Index (RI): 0.0</w:t>
+        <w:t>[0.048, 0.191, 0.761]</w:t>
+      </w:r>
+    </w:p>
+    <w:p>
+      <w:r>
+        <w:t>Max Eigenvalue: 3.704</w:t>
+      </w:r>
+    </w:p>
+    <w:p>
+      <w:r>
+        <w:t>Consistency Index (CI): 0.352</w:t>
+      </w:r>
+    </w:p>
+    <w:p>
+      <w:r>
+        <w:t>Consistency Ratio (CR): 0.607</w:t>
+      </w:r>
+    </w:p>
+    <w:p>
+      <w:r>
+        <w:t>Random Index (RI): 0.58</w:t>
       </w:r>
     </w:p>
     <w:p>
@@ -1526,34 +1654,38 @@
       <w:r>
         <w:t>Pairwise Comparison Matrix:</w:t>
         <w:br/>
-        <w:t>[[1.0, 1.0], [1.0, 1.0]]</w:t>
+        <w:t>[[1.    1.    0.333]</w:t>
+        <w:br/>
+        <w:t xml:space="preserve"> [1.    1.    1.   ]</w:t>
+        <w:br/>
+        <w:t xml:space="preserve"> [3.    1.    1.   ]]</w:t>
       </w:r>
     </w:p>
     <w:p>
       <w:r>
         <w:t>Weights:</w:t>
         <w:br/>
-        <w:t>[0.5, 0.5]</w:t>
-      </w:r>
-    </w:p>
-    <w:p>
-      <w:r>
-        <w:t>Max Eigenvalue: 2.0</w:t>
-      </w:r>
-    </w:p>
-    <w:p>
-      <w:r>
-        <w:t>Consistency Index (CI): 0.0</w:t>
-      </w:r>
-    </w:p>
-    <w:p>
-      <w:r>
-        <w:t>Consistency Ratio (CR): 0</w:t>
-      </w:r>
-    </w:p>
-    <w:p>
-      <w:r>
-        <w:t>Random Index (RI): 0.0</w:t>
+        <w:t>[0.221, 0.319, 0.46]</w:t>
+      </w:r>
+    </w:p>
+    <w:p>
+      <w:r>
+        <w:t>Max Eigenvalue: 3.136</w:t>
+      </w:r>
+    </w:p>
+    <w:p>
+      <w:r>
+        <w:t>Consistency Index (CI): 0.068</w:t>
+      </w:r>
+    </w:p>
+    <w:p>
+      <w:r>
+        <w:t>Consistency Ratio (CR): 0.117</w:t>
+      </w:r>
+    </w:p>
+    <w:p>
+      <w:r>
+        <w:t>Random Index (RI): 0.58</w:t>
       </w:r>
     </w:p>
     <w:p>
@@ -1573,19 +1705,23 @@
       <w:r>
         <w:t>Pairwise Comparison Matrix:</w:t>
         <w:br/>
-        <w:t>[[1.0, 1.0], [1.0, 1.0]]</w:t>
+        <w:t>[[1. 1. 1.]</w:t>
+        <w:br/>
+        <w:t xml:space="preserve"> [1. 1. 1.]</w:t>
+        <w:br/>
+        <w:t xml:space="preserve"> [1. 1. 1.]]</w:t>
       </w:r>
     </w:p>
     <w:p>
       <w:r>
         <w:t>Weights:</w:t>
         <w:br/>
-        <w:t>[0.5, 0.5]</w:t>
-      </w:r>
-    </w:p>
-    <w:p>
-      <w:r>
-        <w:t>Max Eigenvalue: 2.0</w:t>
+        <w:t>[0.333, 0.333, 0.333]</w:t>
+      </w:r>
+    </w:p>
+    <w:p>
+      <w:r>
+        <w:t>Max Eigenvalue: 3.0</w:t>
       </w:r>
     </w:p>
     <w:p>
@@ -1595,12 +1731,12 @@
     </w:p>
     <w:p>
       <w:r>
-        <w:t>Consistency Ratio (CR): 0</w:t>
-      </w:r>
-    </w:p>
-    <w:p>
-      <w:r>
-        <w:t>Random Index (RI): 0.0</w:t>
+        <w:t>Consistency Ratio (CR): 0.0</w:t>
+      </w:r>
+    </w:p>
+    <w:p>
+      <w:r>
+        <w:t>Random Index (RI): 0.58</w:t>
       </w:r>
     </w:p>
     <w:p>
@@ -1620,19 +1756,23 @@
       <w:r>
         <w:t>Pairwise Comparison Matrix:</w:t>
         <w:br/>
-        <w:t>[[1.0, 1.0], [1.0, 1.0]]</w:t>
+        <w:t>[[1. 1. 1.]</w:t>
+        <w:br/>
+        <w:t xml:space="preserve"> [1. 1. 1.]</w:t>
+        <w:br/>
+        <w:t xml:space="preserve"> [1. 1. 1.]]</w:t>
       </w:r>
     </w:p>
     <w:p>
       <w:r>
         <w:t>Weights:</w:t>
         <w:br/>
-        <w:t>[0.5, 0.5]</w:t>
-      </w:r>
-    </w:p>
-    <w:p>
-      <w:r>
-        <w:t>Max Eigenvalue: 2.0</w:t>
+        <w:t>[0.333, 0.333, 0.333]</w:t>
+      </w:r>
+    </w:p>
+    <w:p>
+      <w:r>
+        <w:t>Max Eigenvalue: 3.0</w:t>
       </w:r>
     </w:p>
     <w:p>
@@ -1642,12 +1782,12 @@
     </w:p>
     <w:p>
       <w:r>
-        <w:t>Consistency Ratio (CR): 0</w:t>
-      </w:r>
-    </w:p>
-    <w:p>
-      <w:r>
-        <w:t>Random Index (RI): 0.0</w:t>
+        <w:t>Consistency Ratio (CR): 0.0</w:t>
+      </w:r>
+    </w:p>
+    <w:p>
+      <w:r>
+        <w:t>Random Index (RI): 0.58</w:t>
       </w:r>
     </w:p>
     <w:p>
@@ -1667,19 +1807,23 @@
       <w:r>
         <w:t>Aggregate Pairwise Comparison Matrix:</w:t>
         <w:br/>
-        <w:t>[[1.0, 1.2196025959695556], [0.8199392189756889, 1.0]]</w:t>
+        <w:t>[[1.    1.    1.056]</w:t>
+        <w:br/>
+        <w:t xml:space="preserve"> [1.    1.    1.056]</w:t>
+        <w:br/>
+        <w:t xml:space="preserve"> [0.947 0.947 1.   ]]</w:t>
       </w:r>
     </w:p>
     <w:p>
       <w:r>
         <w:t>Aggregate Weights:</w:t>
         <w:br/>
-        <w:t>[0.549468899605794, 0.45053110039420596]</w:t>
-      </w:r>
-    </w:p>
-    <w:p>
-      <w:r>
-        <w:t>Aggregate Max Eigenvalue: 2.0</w:t>
+        <w:t>[0.339, 0.339, 0.321]</w:t>
+      </w:r>
+    </w:p>
+    <w:p>
+      <w:r>
+        <w:t>Aggregate Max Eigenvalue: 3.0</w:t>
       </w:r>
     </w:p>
     <w:p>
@@ -1689,12 +1833,12 @@
     </w:p>
     <w:p>
       <w:r>
-        <w:t>Aggregate Consistency Ratio (CR): 0</w:t>
-      </w:r>
-    </w:p>
-    <w:p>
-      <w:r>
-        <w:t>Aggregate Random Index (RI): 0.0</w:t>
+        <w:t>Aggregate Consistency Ratio (CR): 0.0</w:t>
+      </w:r>
+    </w:p>
+    <w:p>
+      <w:r>
+        <w:t>Aggregate Random Index (RI): 0.58</w:t>
       </w:r>
     </w:p>
     <w:sectPr>

</xml_diff>